<commit_message>
Update analysis with Feb 2026 market data and prepare submission
- Updated market data: Gold $4,900/oz, EUR/USD 1.19, Vol 28%
- Valuation reversal: Z Group PV now EUR +46M (was -192M)
- Added comprehensive HTML/PDF reports with interactive charts
- Created submission package:
  - GAAIF_Product_Proposal.pdf (no code, charts, analysis)
  - gaaif_pricing_model.py (well-documented, efficient)
  - GAAIF_Analysis_Data.xlsx (10 sheets of data)
- Updated PRODUCT_PROPOSAL_FINAL.docx with new findings
- Added scenario analysis and sensitivity charts

Co-Authored-By: Claude Opus 4.5 <noreply@anthropic.com>
</commit_message>
<xml_diff>
--- a/PRODUCT_PROPOSAL_FINAL.docx
+++ b/PRODUCT_PROPOSAL_FINAL.docx
@@ -60,10 +60,9 @@
       </w:pPr>
       <w:r>
         <w:rPr>
-          <w:sz w:val="28"/>
-          <w:szCs w:val="28"/>
+          <w:b/>
         </w:rPr>
-        <w:t>January 2026</w:t>
+        <w:t>February 2026 (UPDATED)</w:t>
       </w:r>
     </w:p>
     <w:p>
@@ -2808,14 +2807,7 @@
         <w:pStyle w:val="BodyText"/>
       </w:pPr>
       <w:r>
-        <w:rPr>
-          <w:b/>
-          <w:bCs/>
-        </w:rPr>
-        <w:t>DATE:</w:t>
-      </w:r>
-      <w:r>
-        <w:t xml:space="preserve"> January 2026</w:t>
+        <w:t>DATE: February 1, 2026 (Market Update)</w:t>
       </w:r>
     </w:p>
     <w:p>
@@ -3066,6 +3058,24 @@
       </w:tr>
     </w:tbl>
     <w:p>
+      <w:r>
+        <w:rPr>
+          <w:b/>
+          <w:color w:val="C05000"/>
+          <w:sz w:val="24"/>
+        </w:rPr>
+        <w:t>⚠ MARKET UPDATE — February 1, 2026</w:t>
+      </w:r>
+    </w:p>
+    <w:p>
+      <w:pPr>
+        <w:spacing w:after="240"/>
+      </w:pPr>
+      <w:r>
+        <w:t>Since the original January 2026 analysis, significant market movements have fundamentally altered the product economics. Gold prices surged to $4,900/oz (from $2,750) while EUR/USD strengthened to 1.19 (from 1.08). This represents a complete reversal of the product's value proposition, shifting from a EUR 192M liability to a EUR 46M asset for Z Group. The EUR/USD rate is now only 5% below the upper knock-out barrier (1.25), dramatically increasing the probability of early termination with Z Group in a profitable position.</w:t>
+      </w:r>
+    </w:p>
+    <w:p>
       <w:pPr>
         <w:pStyle w:val="BodyText"/>
       </w:pPr>
@@ -3138,11 +3148,11 @@
             <w:tcW w:w="0" w:type="auto"/>
           </w:tcPr>
           <w:p>
-            <w:pPr>
-              <w:pStyle w:val="Compact"/>
-            </w:pPr>
-            <w:r>
-              <w:t>EUR −192 million</w:t>
+            <w:r>
+              <w:rPr>
+                <w:color w:val="008000"/>
+              </w:rPr>
+              <w:t>EUR +46 million</w:t>
             </w:r>
           </w:p>
         </w:tc>
@@ -3166,11 +3176,11 @@
             <w:tcW w:w="0" w:type="auto"/>
           </w:tcPr>
           <w:p>
-            <w:pPr>
-              <w:pStyle w:val="Compact"/>
-            </w:pPr>
-            <w:r>
-              <w:t>EUR +192 million</w:t>
+            <w:r>
+              <w:rPr>
+                <w:color w:val="C00000"/>
+              </w:rPr>
+              <w:t>EUR −46 million</w:t>
             </w:r>
           </w:p>
         </w:tc>
@@ -3194,11 +3204,8 @@
             <w:tcW w:w="0" w:type="auto"/>
           </w:tcPr>
           <w:p>
-            <w:pPr>
-              <w:pStyle w:val="Compact"/>
-            </w:pPr>
-            <w:r>
-              <w:t>93%</w:t>
+            <w:r>
+              <w:t>95%</w:t>
             </w:r>
           </w:p>
         </w:tc>
@@ -3222,11 +3229,8 @@
             <w:tcW w:w="0" w:type="auto"/>
           </w:tcPr>
           <w:p>
-            <w:pPr>
-              <w:pStyle w:val="Compact"/>
-            </w:pPr>
-            <w:r>
-              <w:t>5 months</w:t>
+            <w:r>
+              <w:t>7 months</w:t>
             </w:r>
           </w:p>
         </w:tc>
@@ -5048,24 +5052,18 @@
             <w:tcW w:w="0" w:type="auto"/>
           </w:tcPr>
           <w:p>
-            <w:pPr>
-              <w:pStyle w:val="Compact"/>
-            </w:pPr>
-            <w:r>
-              <w:t>USD 2,750/oz</w:t>
-            </w:r>
-          </w:p>
-        </w:tc>
-        <w:tc>
-          <w:tcPr>
-            <w:tcW w:w="0" w:type="auto"/>
-          </w:tcPr>
-          <w:p>
-            <w:pPr>
-              <w:pStyle w:val="Compact"/>
-            </w:pPr>
-            <w:r>
-              <w:t>LBMA Jan 2026</w:t>
+            <w:r>
+              <w:t>USD 4,900/oz</w:t>
+            </w:r>
+          </w:p>
+        </w:tc>
+        <w:tc>
+          <w:tcPr>
+            <w:tcW w:w="0" w:type="auto"/>
+          </w:tcPr>
+          <w:p>
+            <w:r>
+              <w:t>LBMA Feb 2026</w:t>
             </w:r>
           </w:p>
         </w:tc>
@@ -5128,22 +5126,16 @@
             <w:tcW w:w="0" w:type="auto"/>
           </w:tcPr>
           <w:p>
-            <w:pPr>
-              <w:pStyle w:val="Compact"/>
-            </w:pPr>
-            <w:r>
-              <w:t>1.08</w:t>
-            </w:r>
-          </w:p>
-        </w:tc>
-        <w:tc>
-          <w:tcPr>
-            <w:tcW w:w="0" w:type="auto"/>
-          </w:tcPr>
-          <w:p>
-            <w:pPr>
-              <w:pStyle w:val="Compact"/>
-            </w:pPr>
+            <w:r>
+              <w:t>1.19</w:t>
+            </w:r>
+          </w:p>
+        </w:tc>
+        <w:tc>
+          <w:tcPr>
+            <w:tcW w:w="0" w:type="auto"/>
+          </w:tcPr>
+          <w:p>
             <w:r>
               <w:t>ECB reference</w:t>
             </w:r>
@@ -5208,11 +5200,8 @@
             <w:tcW w:w="0" w:type="auto"/>
           </w:tcPr>
           <w:p>
-            <w:pPr>
-              <w:pStyle w:val="Compact"/>
-            </w:pPr>
-            <w:r>
-              <w:t>4.5%</w:t>
+            <w:r>
+              <w:t>4.25%</w:t>
             </w:r>
           </w:p>
         </w:tc>
@@ -5368,24 +5357,18 @@
             <w:tcW w:w="0" w:type="auto"/>
           </w:tcPr>
           <w:p>
-            <w:pPr>
-              <w:pStyle w:val="Compact"/>
-            </w:pPr>
-            <w:r>
-              <w:t>18%</w:t>
-            </w:r>
-          </w:p>
-        </w:tc>
-        <w:tc>
-          <w:tcPr>
-            <w:tcW w:w="0" w:type="auto"/>
-          </w:tcPr>
-          <w:p>
-            <w:pPr>
-              <w:pStyle w:val="Compact"/>
-            </w:pPr>
-            <w:r>
-              <w:t>1Y ATM implied</w:t>
+            <w:r>
+              <w:t>28%</w:t>
+            </w:r>
+          </w:p>
+        </w:tc>
+        <w:tc>
+          <w:tcPr>
+            <w:tcW w:w="0" w:type="auto"/>
+          </w:tcPr>
+          <w:p>
+            <w:r>
+              <w:t>1Y ATM implied (elevated)</w:t>
             </w:r>
           </w:p>
         </w:tc>
@@ -5448,11 +5431,8 @@
             <w:tcW w:w="0" w:type="auto"/>
           </w:tcPr>
           <w:p>
-            <w:pPr>
-              <w:pStyle w:val="Compact"/>
-            </w:pPr>
-            <w:r>
-              <w:t>8%</w:t>
+            <w:r>
+              <w:t>10%</w:t>
             </w:r>
           </w:p>
         </w:tc>
@@ -5509,11 +5489,8 @@
             <w:tcW w:w="0" w:type="auto"/>
           </w:tcPr>
           <w:p>
-            <w:pPr>
-              <w:pStyle w:val="Compact"/>
-            </w:pPr>
-            <w:r>
-              <w:t>−0.25</w:t>
+            <w:r>
+              <w:t>−0.30</w:t>
             </w:r>
           </w:p>
         </w:tc>
@@ -7417,11 +7394,8 @@
             <w:tcW w:w="0" w:type="auto"/>
           </w:tcPr>
           <w:p>
-            <w:pPr>
-              <w:pStyle w:val="Compact"/>
-            </w:pPr>
-            <w:r>
-              <w:t>EUR −191,900,647</w:t>
+            <w:r>
+              <w:t>EUR +46,330,626</w:t>
             </w:r>
           </w:p>
         </w:tc>
@@ -7445,11 +7419,8 @@
             <w:tcW w:w="0" w:type="auto"/>
           </w:tcPr>
           <w:p>
-            <w:pPr>
-              <w:pStyle w:val="Compact"/>
-            </w:pPr>
-            <w:r>
-              <w:t>EUR +191,900,647</w:t>
+            <w:r>
+              <w:t>EUR −46,330,626</w:t>
             </w:r>
           </w:p>
         </w:tc>
@@ -7473,11 +7444,8 @@
             <w:tcW w:w="0" w:type="auto"/>
           </w:tcPr>
           <w:p>
-            <w:pPr>
-              <w:pStyle w:val="Compact"/>
-            </w:pPr>
-            <w:r>
-              <w:t>EUR 123,877</w:t>
+            <w:r>
+              <w:t>EUR 414,104</w:t>
             </w:r>
           </w:p>
         </w:tc>
@@ -7501,16 +7469,32 @@
             <w:tcW w:w="0" w:type="auto"/>
           </w:tcPr>
           <w:p>
-            <w:pPr>
-              <w:pStyle w:val="Compact"/>
-            </w:pPr>
-            <w:r>
-              <w:t>[−192.1M, −191.7M]</w:t>
+            <w:r>
+              <w:t>[+45.5M, +47.1M]</w:t>
             </w:r>
           </w:p>
         </w:tc>
       </w:tr>
     </w:tbl>
+    <w:p>
+      <w:r>
+        <w:rPr>
+          <w:b/>
+        </w:rPr>
+        <w:t>Valuation Change Summary:</w:t>
+      </w:r>
+    </w:p>
+    <w:p>
+      <w:pPr>
+        <w:spacing w:after="240"/>
+      </w:pPr>
+      <w:r>
+        <w:rPr>
+          <w:i/>
+        </w:rPr>
+        <w:t>The table above reflects UPDATED February 2026 market conditions. For comparison, the original January 2026 valuation showed Z Group PV of EUR −192M with 86% lower barrier breaches. The shift to EUR +46M (with 60% upper barrier breaches) represents a total swing of approximately EUR 238 million in Z Group's favor.</w:t>
+      </w:r>
+    </w:p>
     <w:p>
       <w:pPr>
         <w:pStyle w:val="Heading2"/>
@@ -7591,11 +7575,8 @@
             <w:tcW w:w="0" w:type="auto"/>
           </w:tcPr>
           <w:p>
-            <w:pPr>
-              <w:pStyle w:val="Compact"/>
-            </w:pPr>
-            <w:r>
-              <w:t>92.99%</w:t>
+            <w:r>
+              <w:t>94.77%</w:t>
             </w:r>
           </w:p>
         </w:tc>
@@ -7619,11 +7600,8 @@
             <w:tcW w:w="0" w:type="auto"/>
           </w:tcPr>
           <w:p>
-            <w:pPr>
-              <w:pStyle w:val="Compact"/>
-            </w:pPr>
-            <w:r>
-              <w:t>86.02%</w:t>
+            <w:r>
+              <w:t>34.83%</w:t>
             </w:r>
           </w:p>
         </w:tc>
@@ -7647,11 +7625,8 @@
             <w:tcW w:w="0" w:type="auto"/>
           </w:tcPr>
           <w:p>
-            <w:pPr>
-              <w:pStyle w:val="Compact"/>
-            </w:pPr>
-            <w:r>
-              <w:t>6.97%</w:t>
+            <w:r>
+              <w:t>59.94%</w:t>
             </w:r>
           </w:p>
         </w:tc>
@@ -7675,11 +7650,8 @@
             <w:tcW w:w="0" w:type="auto"/>
           </w:tcPr>
           <w:p>
-            <w:pPr>
-              <w:pStyle w:val="Compact"/>
-            </w:pPr>
-            <w:r>
-              <w:t>0.43 years (5.2 months)</w:t>
+            <w:r>
+              <w:t>0.61 years (7.3 months)</w:t>
             </w:r>
           </w:p>
         </w:tc>
@@ -8626,7 +8598,7 @@
         <w:pStyle w:val="FirstParagraph"/>
       </w:pPr>
       <w:r>
-        <w:t>The strike exceeds the forward by 54%, placing Z Group in a deeply out-of-the-money position:</w:t>
+        <w:t>With current gold at $4,900/oz, the strike of $4,600 is now 6.5% BELOW spot price. This means Z Group is in-the-money with an intrinsic value of EUR 32.6 million. The product economics have completely reversed from the original assessment.</w:t>
       </w:r>
     </w:p>
     <w:p>
@@ -9103,7 +9075,7 @@
         <w:pStyle w:val="FirstParagraph"/>
       </w:pPr>
       <w:r>
-        <w:t>The lower barrier at 1.05 sits only 2.8% below current spot:</w:t>
+        <w:t>The UPPER barrier at 1.25 now sits only 5.0% above current spot (1.19). This proximity to the upper barrier dominates the risk profile, with 60% of knockouts now expected to breach the upper barrier versus 35% for the lower barrier. Any further EUR strengthening would trigger early termination and crystallize Z Group's gains.</w:t>
       </w:r>
     </w:p>
     <w:p>
@@ -9692,11 +9664,8 @@
             <w:tcW w:w="1848" w:type="dxa"/>
           </w:tcPr>
           <w:p>
-            <w:pPr>
-              <w:pStyle w:val="Compact"/>
-            </w:pPr>
-            <w:r>
-              <w:t>EUR 109,545 per USD 1</w:t>
+            <w:r>
+              <w:t>EUR 109,827 per USD 1</w:t>
             </w:r>
           </w:p>
         </w:tc>
@@ -9832,11 +9801,8 @@
             <w:tcW w:w="1848" w:type="dxa"/>
           </w:tcPr>
           <w:p>
-            <w:pPr>
-              <w:pStyle w:val="Compact"/>
-            </w:pPr>
-            <w:r>
-              <w:t>EUR 2.26M per 0.01 FX</w:t>
+            <w:r>
+              <w:t>EUR −100.6M per 0.01 FX</w:t>
             </w:r>
           </w:p>
         </w:tc>
@@ -9845,11 +9811,8 @@
             <w:tcW w:w="4224" w:type="dxa"/>
           </w:tcPr>
           <w:p>
-            <w:pPr>
-              <w:pStyle w:val="Compact"/>
-            </w:pPr>
-            <w:r>
-              <w:t>EUR/USD sensitivity</w:t>
+            <w:r>
+              <w:t>EUR/USD sensitivity (CRITICAL)</w:t>
             </w:r>
           </w:p>
         </w:tc>
@@ -9903,11 +9866,8 @@
             <w:tcW w:w="1848" w:type="dxa"/>
           </w:tcPr>
           <w:p>
-            <w:pPr>
-              <w:pStyle w:val="Compact"/>
-            </w:pPr>
-            <w:r>
-              <w:t>EUR −691K per 1% vol</w:t>
+            <w:r>
+              <w:t>EUR +698K per 1% vol</w:t>
             </w:r>
           </w:p>
         </w:tc>
@@ -9970,11 +9930,8 @@
             <w:tcW w:w="1848" w:type="dxa"/>
           </w:tcPr>
           <w:p>
-            <w:pPr>
-              <w:pStyle w:val="Compact"/>
-            </w:pPr>
-            <w:r>
-              <w:t>EUR −11.7M per 1bp</w:t>
+            <w:r>
+              <w:t>EUR +134M per 1bp</w:t>
             </w:r>
           </w:p>
         </w:tc>
@@ -11139,7 +11096,7 @@
         <w:pStyle w:val="FirstParagraph"/>
       </w:pPr>
       <w:r>
-        <w:t>The proposed structure is technically sound and priceable using standard Monte Carlo techniques. However, two features merit discussion:</w:t>
+        <w:t>UPDATED ASSESSMENT: The market has moved dramatically in favor of Z Group. With gold at $4,900/oz (above the $4,600 strike) and EUR/USD at 1.19 (near the 1.25 upper barrier), Z Group now holds a valuable position worth approximately EUR +46 million. Alphabank faces a corresponding EUR 46 million mark-to-market loss.</w:t>
       </w:r>
     </w:p>
     <w:p>

</xml_diff>